<commit_message>
Mise à jour du plan de présentation et du PPT
</commit_message>
<xml_diff>
--- a/Plan de présentation.docx
+++ b/Plan de présentation.docx
@@ -305,6 +305,231 @@
           <w:rFonts w:ascii="Arial Rounded MT Bold" w:hAnsi="Arial Rounded MT Bold"/>
           <w:color w:val="00B050"/>
         </w:rPr>
+        <w:t>Les bases du langage</w:t>
+      </w:r>
+    </w:p>
+    <w:p>
+      <w:pPr>
+        <w:pStyle w:val="ListParagraph"/>
+        <w:numPr>
+          <w:ilvl w:val="1"/>
+          <w:numId w:val="2"/>
+        </w:numPr>
+        <w:rPr>
+          <w:rFonts w:ascii="Arial Rounded MT Bold" w:hAnsi="Arial Rounded MT Bold"/>
+        </w:rPr>
+      </w:pPr>
+      <w:r>
+        <w:rPr>
+          <w:rFonts w:ascii="Arial Rounded MT Bold" w:hAnsi="Arial Rounded MT Bold"/>
+        </w:rPr>
+        <w:t>Types de variables</w:t>
+      </w:r>
+    </w:p>
+    <w:p>
+      <w:pPr>
+        <w:pStyle w:val="ListParagraph"/>
+        <w:numPr>
+          <w:ilvl w:val="1"/>
+          <w:numId w:val="2"/>
+        </w:numPr>
+        <w:rPr>
+          <w:rFonts w:ascii="Arial Rounded MT Bold" w:hAnsi="Arial Rounded MT Bold"/>
+        </w:rPr>
+      </w:pPr>
+      <w:r>
+        <w:rPr>
+          <w:rFonts w:ascii="Arial Rounded MT Bold" w:hAnsi="Arial Rounded MT Bold"/>
+        </w:rPr>
+        <w:t xml:space="preserve">Les </w:t>
+      </w:r>
+      <w:proofErr w:type="spellStart"/>
+      <w:r>
+        <w:rPr>
+          <w:rFonts w:ascii="Arial Rounded MT Bold" w:hAnsi="Arial Rounded MT Bold"/>
+        </w:rPr>
+        <w:t>prints</w:t>
+      </w:r>
+      <w:proofErr w:type="spellEnd"/>
+      <w:r>
+        <w:rPr>
+          <w:rFonts w:ascii="Arial Rounded MT Bold" w:hAnsi="Arial Rounded MT Bold"/>
+        </w:rPr>
+        <w:t xml:space="preserve"> et inputs</w:t>
+      </w:r>
+    </w:p>
+    <w:p>
+      <w:pPr>
+        <w:pStyle w:val="ListParagraph"/>
+        <w:numPr>
+          <w:ilvl w:val="1"/>
+          <w:numId w:val="2"/>
+        </w:numPr>
+        <w:rPr>
+          <w:rFonts w:ascii="Arial Rounded MT Bold" w:hAnsi="Arial Rounded MT Bold"/>
+        </w:rPr>
+      </w:pPr>
+      <w:r>
+        <w:rPr>
+          <w:rFonts w:ascii="Arial Rounded MT Bold" w:hAnsi="Arial Rounded MT Bold"/>
+        </w:rPr>
+        <w:t>Les commentaires</w:t>
+      </w:r>
+    </w:p>
+    <w:p>
+      <w:pPr>
+        <w:pStyle w:val="ListParagraph"/>
+        <w:numPr>
+          <w:ilvl w:val="1"/>
+          <w:numId w:val="2"/>
+        </w:numPr>
+        <w:rPr>
+          <w:rFonts w:ascii="Arial Rounded MT Bold" w:hAnsi="Arial Rounded MT Bold"/>
+        </w:rPr>
+      </w:pPr>
+      <w:r>
+        <w:rPr>
+          <w:rFonts w:ascii="Arial Rounded MT Bold" w:hAnsi="Arial Rounded MT Bold"/>
+        </w:rPr>
+        <w:t>Les conversions</w:t>
+      </w:r>
+    </w:p>
+    <w:p>
+      <w:pPr>
+        <w:pStyle w:val="ListParagraph"/>
+        <w:numPr>
+          <w:ilvl w:val="1"/>
+          <w:numId w:val="2"/>
+        </w:numPr>
+        <w:rPr>
+          <w:rFonts w:ascii="Arial Rounded MT Bold" w:hAnsi="Arial Rounded MT Bold"/>
+        </w:rPr>
+      </w:pPr>
+      <w:r>
+        <w:rPr>
+          <w:rFonts w:ascii="Arial Rounded MT Bold" w:hAnsi="Arial Rounded MT Bold"/>
+        </w:rPr>
+        <w:t xml:space="preserve">Les boucles </w:t>
+      </w:r>
+      <w:proofErr w:type="spellStart"/>
+      <w:r>
+        <w:rPr>
+          <w:rFonts w:ascii="Arial Rounded MT Bold" w:hAnsi="Arial Rounded MT Bold"/>
+        </w:rPr>
+        <w:t>While</w:t>
+      </w:r>
+      <w:proofErr w:type="spellEnd"/>
+      <w:r>
+        <w:rPr>
+          <w:rFonts w:ascii="Arial Rounded MT Bold" w:hAnsi="Arial Rounded MT Bold"/>
+        </w:rPr>
+        <w:t xml:space="preserve"> et F</w:t>
+      </w:r>
+      <w:r>
+        <w:rPr>
+          <w:rFonts w:ascii="Arial Rounded MT Bold" w:hAnsi="Arial Rounded MT Bold"/>
+        </w:rPr>
+        <w:t>or</w:t>
+      </w:r>
+    </w:p>
+    <w:p>
+      <w:pPr>
+        <w:pStyle w:val="ListParagraph"/>
+        <w:numPr>
+          <w:ilvl w:val="1"/>
+          <w:numId w:val="2"/>
+        </w:numPr>
+        <w:rPr>
+          <w:rFonts w:ascii="Arial Rounded MT Bold" w:hAnsi="Arial Rounded MT Bold"/>
+        </w:rPr>
+      </w:pPr>
+      <w:r>
+        <w:rPr>
+          <w:rFonts w:ascii="Arial Rounded MT Bold" w:hAnsi="Arial Rounded MT Bold"/>
+        </w:rPr>
+        <w:t>Les fonctions</w:t>
+      </w:r>
+    </w:p>
+    <w:p>
+      <w:pPr>
+        <w:pStyle w:val="ListParagraph"/>
+        <w:numPr>
+          <w:ilvl w:val="1"/>
+          <w:numId w:val="2"/>
+        </w:numPr>
+        <w:rPr>
+          <w:rFonts w:ascii="Arial Rounded MT Bold" w:hAnsi="Arial Rounded MT Bold"/>
+        </w:rPr>
+      </w:pPr>
+      <w:r>
+        <w:rPr>
+          <w:rFonts w:ascii="Arial Rounded MT Bold" w:hAnsi="Arial Rounded MT Bold"/>
+        </w:rPr>
+        <w:t>Les conditions</w:t>
+      </w:r>
+    </w:p>
+    <w:p>
+      <w:pPr>
+        <w:pStyle w:val="ListParagraph"/>
+        <w:numPr>
+          <w:ilvl w:val="1"/>
+          <w:numId w:val="2"/>
+        </w:numPr>
+        <w:rPr>
+          <w:rFonts w:ascii="Arial Rounded MT Bold" w:hAnsi="Arial Rounded MT Bold"/>
+        </w:rPr>
+      </w:pPr>
+      <w:r>
+        <w:rPr>
+          <w:rFonts w:ascii="Arial Rounded MT Bold" w:hAnsi="Arial Rounded MT Bold"/>
+        </w:rPr>
+        <w:t>Les listes</w:t>
+      </w:r>
+    </w:p>
+    <w:p>
+      <w:pPr>
+        <w:pStyle w:val="ListParagraph"/>
+        <w:numPr>
+          <w:ilvl w:val="1"/>
+          <w:numId w:val="2"/>
+        </w:numPr>
+        <w:rPr>
+          <w:rFonts w:ascii="Arial Rounded MT Bold" w:hAnsi="Arial Rounded MT Bold"/>
+        </w:rPr>
+      </w:pPr>
+      <w:r>
+        <w:rPr>
+          <w:rFonts w:ascii="Arial Rounded MT Bold" w:hAnsi="Arial Rounded MT Bold"/>
+        </w:rPr>
+        <w:t>Gestion d’erreurs / Exceptions</w:t>
+      </w:r>
+    </w:p>
+    <w:p>
+      <w:pPr>
+        <w:pStyle w:val="ListParagraph"/>
+        <w:ind w:left="1440"/>
+        <w:rPr>
+          <w:rFonts w:ascii="Arial Rounded MT Bold" w:hAnsi="Arial Rounded MT Bold"/>
+        </w:rPr>
+      </w:pPr>
+    </w:p>
+    <w:p>
+      <w:pPr>
+        <w:pStyle w:val="ListParagraph"/>
+        <w:numPr>
+          <w:ilvl w:val="0"/>
+          <w:numId w:val="2"/>
+        </w:numPr>
+        <w:rPr>
+          <w:rFonts w:ascii="Arial Rounded MT Bold" w:hAnsi="Arial Rounded MT Bold"/>
+          <w:color w:val="00B050"/>
+        </w:rPr>
+      </w:pPr>
+      <w:r>
+        <w:rPr>
+          <w:rFonts w:ascii="Arial Rounded MT Bold" w:hAnsi="Arial Rounded MT Bold"/>
+          <w:color w:val="00B050"/>
+        </w:rPr>
         <w:t>Bibliothèques populaires de Python</w:t>
       </w:r>
     </w:p>
@@ -443,13 +668,7 @@
         <w:rPr>
           <w:rFonts w:ascii="Arial Rounded MT Bold" w:hAnsi="Arial Rounded MT Bold"/>
         </w:rPr>
-        <w:t>l’i</w:t>
-      </w:r>
-      <w:r>
-        <w:rPr>
-          <w:rFonts w:ascii="Arial Rounded MT Bold" w:hAnsi="Arial Rounded MT Bold"/>
-        </w:rPr>
-        <w:t>ntelligence artificielle</w:t>
+        <w:t>l’intelligence artificielle</w:t>
       </w:r>
     </w:p>
     <w:p>
@@ -658,6 +877,42 @@
     <w:p>
       <w:pPr>
         <w:pStyle w:val="ListParagraph"/>
+        <w:ind w:left="1440"/>
+        <w:rPr>
+          <w:rFonts w:ascii="Arial Rounded MT Bold" w:hAnsi="Arial Rounded MT Bold"/>
+        </w:rPr>
+      </w:pPr>
+    </w:p>
+    <w:p>
+      <w:pPr>
+        <w:pStyle w:val="ListParagraph"/>
+        <w:ind w:left="1440"/>
+        <w:rPr>
+          <w:rFonts w:ascii="Arial Rounded MT Bold" w:hAnsi="Arial Rounded MT Bold"/>
+        </w:rPr>
+      </w:pPr>
+    </w:p>
+    <w:p>
+      <w:pPr>
+        <w:pStyle w:val="ListParagraph"/>
+        <w:ind w:left="1440"/>
+        <w:rPr>
+          <w:rFonts w:ascii="Arial Rounded MT Bold" w:hAnsi="Arial Rounded MT Bold"/>
+        </w:rPr>
+      </w:pPr>
+    </w:p>
+    <w:p>
+      <w:pPr>
+        <w:pStyle w:val="ListParagraph"/>
+        <w:ind w:left="1440"/>
+        <w:rPr>
+          <w:rFonts w:ascii="Arial Rounded MT Bold" w:hAnsi="Arial Rounded MT Bold"/>
+        </w:rPr>
+      </w:pPr>
+    </w:p>
+    <w:p>
+      <w:pPr>
+        <w:pStyle w:val="ListParagraph"/>
         <w:numPr>
           <w:ilvl w:val="0"/>
           <w:numId w:val="2"/>
@@ -672,6 +927,7 @@
           <w:rFonts w:ascii="Arial Rounded MT Bold" w:hAnsi="Arial Rounded MT Bold"/>
           <w:color w:val="00B050"/>
         </w:rPr>
+        <w:lastRenderedPageBreak/>
         <w:t>Utilisations de Python</w:t>
       </w:r>
     </w:p>
@@ -800,6 +1056,177 @@
         </w:rPr>
         <w:t>Jeux vidéo</w:t>
       </w:r>
+    </w:p>
+    <w:p>
+      <w:pPr>
+        <w:pStyle w:val="ListParagraph"/>
+        <w:ind w:left="1440"/>
+        <w:rPr>
+          <w:rFonts w:ascii="Arial Rounded MT Bold" w:hAnsi="Arial Rounded MT Bold"/>
+        </w:rPr>
+      </w:pPr>
+    </w:p>
+    <w:p>
+      <w:pPr>
+        <w:pStyle w:val="ListParagraph"/>
+        <w:numPr>
+          <w:ilvl w:val="0"/>
+          <w:numId w:val="2"/>
+        </w:numPr>
+        <w:rPr>
+          <w:rFonts w:ascii="Arial Rounded MT Bold" w:hAnsi="Arial Rounded MT Bold"/>
+          <w:color w:val="00B050"/>
+        </w:rPr>
+      </w:pPr>
+      <w:r>
+        <w:rPr>
+          <w:rFonts w:ascii="Arial Rounded MT Bold" w:hAnsi="Arial Rounded MT Bold"/>
+          <w:color w:val="00B050"/>
+        </w:rPr>
+        <w:t>Présentation de l’application boursière</w:t>
+      </w:r>
+    </w:p>
+    <w:p>
+      <w:pPr>
+        <w:pStyle w:val="ListParagraph"/>
+        <w:numPr>
+          <w:ilvl w:val="1"/>
+          <w:numId w:val="2"/>
+        </w:numPr>
+        <w:rPr>
+          <w:rFonts w:ascii="Arial Rounded MT Bold" w:hAnsi="Arial Rounded MT Bold"/>
+        </w:rPr>
+      </w:pPr>
+      <w:r>
+        <w:rPr>
+          <w:rFonts w:ascii="Arial Rounded MT Bold" w:hAnsi="Arial Rounded MT Bold"/>
+        </w:rPr>
+        <w:t>API</w:t>
+      </w:r>
+    </w:p>
+    <w:p>
+      <w:pPr>
+        <w:pStyle w:val="ListParagraph"/>
+        <w:numPr>
+          <w:ilvl w:val="1"/>
+          <w:numId w:val="2"/>
+        </w:numPr>
+        <w:rPr>
+          <w:rFonts w:ascii="Arial Rounded MT Bold" w:hAnsi="Arial Rounded MT Bold"/>
+        </w:rPr>
+      </w:pPr>
+      <w:r>
+        <w:rPr>
+          <w:rFonts w:ascii="Arial Rounded MT Bold" w:hAnsi="Arial Rounded MT Bold"/>
+        </w:rPr>
+        <w:t>Configuration</w:t>
+      </w:r>
+    </w:p>
+    <w:p>
+      <w:pPr>
+        <w:pStyle w:val="ListParagraph"/>
+        <w:numPr>
+          <w:ilvl w:val="1"/>
+          <w:numId w:val="2"/>
+        </w:numPr>
+        <w:rPr>
+          <w:rFonts w:ascii="Arial Rounded MT Bold" w:hAnsi="Arial Rounded MT Bold"/>
+        </w:rPr>
+      </w:pPr>
+      <w:r>
+        <w:rPr>
+          <w:rFonts w:ascii="Arial Rounded MT Bold" w:hAnsi="Arial Rounded MT Bold"/>
+        </w:rPr>
+        <w:t>Prise de données via l’API</w:t>
+      </w:r>
+    </w:p>
+    <w:p>
+      <w:pPr>
+        <w:pStyle w:val="ListParagraph"/>
+        <w:numPr>
+          <w:ilvl w:val="1"/>
+          <w:numId w:val="2"/>
+        </w:numPr>
+        <w:rPr>
+          <w:rFonts w:ascii="Arial Rounded MT Bold" w:hAnsi="Arial Rounded MT Bold"/>
+        </w:rPr>
+      </w:pPr>
+      <w:r>
+        <w:rPr>
+          <w:rFonts w:ascii="Arial Rounded MT Bold" w:hAnsi="Arial Rounded MT Bold"/>
+        </w:rPr>
+        <w:t>Gestion des données</w:t>
+      </w:r>
+    </w:p>
+    <w:p>
+      <w:pPr>
+        <w:pStyle w:val="ListParagraph"/>
+        <w:numPr>
+          <w:ilvl w:val="1"/>
+          <w:numId w:val="2"/>
+        </w:numPr>
+        <w:rPr>
+          <w:rFonts w:ascii="Arial Rounded MT Bold" w:hAnsi="Arial Rounded MT Bold"/>
+        </w:rPr>
+      </w:pPr>
+      <w:r>
+        <w:rPr>
+          <w:rFonts w:ascii="Arial Rounded MT Bold" w:hAnsi="Arial Rounded MT Bold"/>
+        </w:rPr>
+        <w:t>Traitement des données</w:t>
+      </w:r>
+    </w:p>
+    <w:p>
+      <w:pPr>
+        <w:pStyle w:val="ListParagraph"/>
+        <w:numPr>
+          <w:ilvl w:val="1"/>
+          <w:numId w:val="2"/>
+        </w:numPr>
+        <w:rPr>
+          <w:rFonts w:ascii="Arial Rounded MT Bold" w:hAnsi="Arial Rounded MT Bold"/>
+        </w:rPr>
+      </w:pPr>
+      <w:r>
+        <w:rPr>
+          <w:rFonts w:ascii="Arial Rounded MT Bold" w:hAnsi="Arial Rounded MT Bold"/>
+        </w:rPr>
+        <w:t xml:space="preserve">Affichage via </w:t>
+      </w:r>
+      <w:proofErr w:type="spellStart"/>
+      <w:r>
+        <w:rPr>
+          <w:rFonts w:ascii="Arial Rounded MT Bold" w:hAnsi="Arial Rounded MT Bold"/>
+        </w:rPr>
+        <w:t>Matplotlib</w:t>
+      </w:r>
+      <w:proofErr w:type="spellEnd"/>
+    </w:p>
+    <w:p>
+      <w:pPr>
+        <w:pStyle w:val="ListParagraph"/>
+        <w:numPr>
+          <w:ilvl w:val="1"/>
+          <w:numId w:val="2"/>
+        </w:numPr>
+        <w:rPr>
+          <w:rFonts w:ascii="Arial Rounded MT Bold" w:hAnsi="Arial Rounded MT Bold"/>
+        </w:rPr>
+      </w:pPr>
+      <w:r>
+        <w:rPr>
+          <w:rFonts w:ascii="Arial Rounded MT Bold" w:hAnsi="Arial Rounded MT Bold"/>
+        </w:rPr>
+        <w:t xml:space="preserve">Affichage via </w:t>
+      </w:r>
+      <w:proofErr w:type="spellStart"/>
+      <w:r>
+        <w:rPr>
+          <w:rFonts w:ascii="Arial Rounded MT Bold" w:hAnsi="Arial Rounded MT Bold"/>
+        </w:rPr>
+        <w:t>Streamlit</w:t>
+      </w:r>
+      <w:proofErr w:type="spellEnd"/>
     </w:p>
     <w:p>
       <w:pPr>

</xml_diff>

<commit_message>
WIP du plan de présentation
</commit_message>
<xml_diff>
--- a/Plan de présentation.docx
+++ b/Plan de présentation.docx
@@ -39,6 +39,46 @@
           <w:sz w:val="32"/>
           <w:szCs w:val="32"/>
         </w:rPr>
+        <w:t>2220016</w:t>
+      </w:r>
+    </w:p>
+    <w:p>
+      <w:pPr>
+        <w:jc w:val="center"/>
+        <w:rPr>
+          <w:rFonts w:ascii="Arial Rounded MT Bold" w:hAnsi="Arial Rounded MT Bold"/>
+          <w:color w:val="00B0F0"/>
+          <w:sz w:val="32"/>
+          <w:szCs w:val="32"/>
+        </w:rPr>
+      </w:pPr>
+      <w:r>
+        <w:rPr>
+          <w:rFonts w:ascii="Arial Rounded MT Bold" w:hAnsi="Arial Rounded MT Bold"/>
+          <w:color w:val="00B0F0"/>
+          <w:sz w:val="32"/>
+          <w:szCs w:val="32"/>
+        </w:rPr>
+        <w:t>E14-TP2</w:t>
+      </w:r>
+    </w:p>
+    <w:p>
+      <w:pPr>
+        <w:jc w:val="center"/>
+        <w:rPr>
+          <w:rFonts w:ascii="Arial Rounded MT Bold" w:hAnsi="Arial Rounded MT Bold"/>
+          <w:color w:val="00B0F0"/>
+          <w:sz w:val="32"/>
+          <w:szCs w:val="32"/>
+        </w:rPr>
+      </w:pPr>
+      <w:r>
+        <w:rPr>
+          <w:rFonts w:ascii="Arial Rounded MT Bold" w:hAnsi="Arial Rounded MT Bold"/>
+          <w:color w:val="00B0F0"/>
+          <w:sz w:val="32"/>
+          <w:szCs w:val="32"/>
+        </w:rPr>
         <w:t>Exposé sur le langage Python</w:t>
       </w:r>
     </w:p>
@@ -927,7 +967,6 @@
           <w:rFonts w:ascii="Arial Rounded MT Bold" w:hAnsi="Arial Rounded MT Bold"/>
           <w:color w:val="00B050"/>
         </w:rPr>
-        <w:lastRenderedPageBreak/>
         <w:t>Utilisations de Python</w:t>
       </w:r>
     </w:p>

</xml_diff>